<commit_message>
push 6/16/2022 for synchronization
</commit_message>
<xml_diff>
--- a/Documentation/Software/Data Analysis Documentation.docx
+++ b/Documentation/Software/Data Analysis Documentation.docx
@@ -232,92 +232,6 @@
           <w:bCs/>
         </w:rPr>
       </w:pPr>
-    </w:p>
-    <w:p>
-      <w:pPr>
-        <w:pStyle w:val="ListParagraph"/>
-        <w:numPr>
-          <w:ilvl w:val="0"/>
-          <w:numId w:val="5"/>
-        </w:numPr>
-        <w:spacing w:line="360" w:lineRule="auto"/>
-      </w:pPr>
-      <w:r>
-        <w:t xml:space="preserve">Manager begins the script with a step index of -1, indicating no script is being run. A script </w:t>
-      </w:r>
-      <w:r>
-        <w:t xml:space="preserve">begins when </w:t>
-      </w:r>
-      <w:proofErr w:type="gramStart"/>
-      <w:r>
-        <w:t>manager’s</w:t>
-      </w:r>
-      <w:proofErr w:type="gramEnd"/>
-      <w:r>
-        <w:t xml:space="preserve"> begin_script_slot receives metadata from the </w:t>
-      </w:r>
-      <w:r>
-        <w:t>MainWindow</w:t>
-      </w:r>
-      <w:r>
-        <w:t xml:space="preserve">. </w:t>
-      </w:r>
-    </w:p>
-    <w:p>
-      <w:pPr>
-        <w:pStyle w:val="ListParagraph"/>
-        <w:numPr>
-          <w:ilvl w:val="0"/>
-          <w:numId w:val="5"/>
-        </w:numPr>
-        <w:spacing w:line="360" w:lineRule="auto"/>
-      </w:pPr>
-      <w:r>
-        <w:t>This sets the scripting flag to true, which is the que for the manager’s core event loop to begin advancing the script. It will continue advancing</w:t>
-      </w:r>
-      <w:r>
-        <w:t xml:space="preserve"> until</w:t>
-      </w:r>
-      <w:r>
-        <w:t xml:space="preserve"> </w:t>
-      </w:r>
-      <w:r>
-        <w:t>the variable scripting is false, which will happen if the end of the script is reached, or the script is terminated early.</w:t>
-      </w:r>
-    </w:p>
-    <w:p>
-      <w:pPr>
-        <w:pStyle w:val="ListParagraph"/>
-        <w:numPr>
-          <w:ilvl w:val="0"/>
-          <w:numId w:val="5"/>
-        </w:numPr>
-        <w:spacing w:line="360" w:lineRule="auto"/>
-      </w:pPr>
-      <w:r>
-        <w:t xml:space="preserve">If the scripting variable changes from true to false, the manager will show a script complete dialog, even if the script ended prematurely. This occurs in the core </w:t>
-      </w:r>
-      <w:proofErr w:type="gramStart"/>
-      <w:r>
-        <w:t>run(</w:t>
-      </w:r>
-      <w:proofErr w:type="gramEnd"/>
-      <w:r>
-        <w:t>) loop</w:t>
-      </w:r>
-    </w:p>
-    <w:p>
-      <w:pPr>
-        <w:pStyle w:val="ListParagraph"/>
-        <w:numPr>
-          <w:ilvl w:val="0"/>
-          <w:numId w:val="5"/>
-        </w:numPr>
-        <w:spacing w:line="360" w:lineRule="auto"/>
-      </w:pPr>
-      <w:r>
-        <w:t>The MainWindow includes buttons to abort the script after the current step, or to abort the script immediately. these buttons emit signals which are connected to the corresponding slots in Manager.</w:t>
-      </w:r>
     </w:p>
     <w:p>
       <w:pPr>

</xml_diff>